<commit_message>
copied in merge yml it was not pulling from git properly, edits to debt_solutions docx
</commit_message>
<xml_diff>
--- a/docassemble/Covid19debt/data/templates/debt_solutions.docx
+++ b/docassemble/Covid19debt/data/templates/debt_solutions.docx
@@ -141,8 +141,6 @@
           <w:rFonts w:ascii="Arial" w:hAnsi="Arial" w:cs="Arial"/>
           <w:b/>
           <w:bCs/>
-          <w:sz w:val="28"/>
-          <w:szCs w:val="28"/>
         </w:rPr>
       </w:pPr>
       <w:proofErr w:type="gramStart"/>
@@ -151,8 +149,6 @@
           <w:rFonts w:ascii="Arial" w:hAnsi="Arial" w:cs="Arial"/>
           <w:b/>
           <w:bCs/>
-          <w:sz w:val="28"/>
-          <w:szCs w:val="28"/>
         </w:rPr>
         <w:t>{</w:t>
       </w:r>
@@ -161,74 +157,51 @@
           <w:rFonts w:ascii="Arial" w:hAnsi="Arial" w:cs="Arial"/>
           <w:b/>
           <w:bCs/>
-          <w:sz w:val="28"/>
-          <w:szCs w:val="28"/>
-        </w:rPr>
-        <w:t xml:space="preserve">{ </w:t>
-      </w:r>
-      <w:proofErr w:type="spellStart"/>
+        </w:rPr>
+        <w:t>{ user.name</w:t>
+      </w:r>
+      <w:proofErr w:type="gramEnd"/>
       <w:r>
         <w:rPr>
           <w:rFonts w:ascii="Arial" w:hAnsi="Arial" w:cs="Arial"/>
           <w:b/>
           <w:bCs/>
-          <w:sz w:val="28"/>
-          <w:szCs w:val="28"/>
-        </w:rPr>
-        <w:t>user.name</w:t>
-      </w:r>
-      <w:proofErr w:type="gramEnd"/>
+        </w:rPr>
+        <w:t>.first}</w:t>
+      </w:r>
       <w:r>
         <w:rPr>
           <w:rFonts w:ascii="Arial" w:hAnsi="Arial" w:cs="Arial"/>
           <w:b/>
           <w:bCs/>
-          <w:sz w:val="28"/>
-          <w:szCs w:val="28"/>
-        </w:rPr>
-        <w:t>.first</w:t>
-      </w:r>
-      <w:proofErr w:type="spellEnd"/>
+        </w:rPr>
+        <w:t>}</w:t>
+      </w:r>
       <w:r>
         <w:rPr>
           <w:rFonts w:ascii="Arial" w:hAnsi="Arial" w:cs="Arial"/>
           <w:b/>
           <w:bCs/>
-          <w:sz w:val="28"/>
-          <w:szCs w:val="28"/>
-        </w:rPr>
-        <w:t>}</w:t>
+        </w:rPr>
+        <w:t>, y</w:t>
       </w:r>
       <w:r>
         <w:rPr>
           <w:rFonts w:ascii="Arial" w:hAnsi="Arial" w:cs="Arial"/>
           <w:b/>
           <w:bCs/>
-          <w:sz w:val="28"/>
-          <w:szCs w:val="28"/>
-        </w:rPr>
-        <w:t>}</w:t>
-      </w:r>
-      <w:r>
+        </w:rPr>
+        <w:t>ou might consider the following solutions with a debt advisor</w:t>
+      </w:r>
+    </w:p>
+    <w:p>
+      <w:pPr>
         <w:rPr>
           <w:rFonts w:ascii="Arial" w:hAnsi="Arial" w:cs="Arial"/>
           <w:b/>
           <w:bCs/>
-          <w:sz w:val="28"/>
-          <w:szCs w:val="28"/>
-        </w:rPr>
-        <w:t>, y</w:t>
-      </w:r>
-      <w:r>
-        <w:rPr>
-          <w:rFonts w:ascii="Arial" w:hAnsi="Arial" w:cs="Arial"/>
-          <w:b/>
-          <w:bCs/>
-          <w:sz w:val="28"/>
-          <w:szCs w:val="28"/>
-        </w:rPr>
-        <w:t>ou might consider the following solutions with a debt advisor</w:t>
-      </w:r>
+        </w:rPr>
+      </w:pPr>
     </w:p>
     <w:p>
       <w:pPr>
@@ -304,43 +277,99 @@
         <w:rPr>
           <w:rFonts w:ascii="Arial" w:hAnsi="Arial" w:cs="Arial"/>
         </w:rPr>
-        <w:t xml:space="preserve">A debt management plan (DMP) helps you to manage your debts and pay them off at a more affordable rate by making reduced monthly payments. </w:t>
-      </w:r>
-    </w:p>
-    <w:p>
-      <w:pPr>
-        <w:rPr>
-          <w:rFonts w:ascii="Arial" w:hAnsi="Arial" w:cs="Arial"/>
-        </w:rPr>
-      </w:pPr>
-    </w:p>
-    <w:p>
-      <w:pPr>
-        <w:rPr>
-          <w:rFonts w:ascii="Arial" w:hAnsi="Arial" w:cs="Arial"/>
-        </w:rPr>
-      </w:pPr>
-      <w:r>
-        <w:rPr>
-          <w:rFonts w:ascii="Arial" w:hAnsi="Arial" w:cs="Arial"/>
-        </w:rPr>
-        <w:t xml:space="preserve">{% for key in </w:t>
-      </w:r>
-      <w:proofErr w:type="spellStart"/>
-      <w:r>
-        <w:rPr>
-          <w:rFonts w:ascii="Arial" w:hAnsi="Arial" w:cs="Arial"/>
-        </w:rPr>
-        <w:t>Available_</w:t>
+        <w:t xml:space="preserve">A debt management plan (DMP) helps you to manage your debts and pay them off at a more </w:t>
+      </w:r>
+      <w:r>
+        <w:rPr>
+          <w:rFonts w:ascii="Arial" w:hAnsi="Arial" w:cs="Arial"/>
+        </w:rPr>
+        <w:t xml:space="preserve">affordable rate by making reduced monthly payments. </w:t>
+      </w:r>
+    </w:p>
+    <w:p>
+      <w:pPr>
+        <w:rPr>
+          <w:rFonts w:ascii="Arial" w:hAnsi="Arial" w:cs="Arial"/>
+        </w:rPr>
+      </w:pPr>
+    </w:p>
+    <w:p>
+      <w:pPr>
+        <w:rPr>
+          <w:rFonts w:ascii="Arial" w:hAnsi="Arial" w:cs="Arial"/>
+        </w:rPr>
+      </w:pPr>
+      <w:r>
+        <w:rPr>
+          <w:rFonts w:ascii="Arial" w:hAnsi="Arial" w:cs="Arial"/>
+        </w:rPr>
+        <w:t>{{</w:t>
+      </w:r>
+      <w:r>
+        <w:rPr>
+          <w:rFonts w:ascii="Arial" w:hAnsi="Arial" w:cs="Arial"/>
+        </w:rPr>
+        <w:t>p</w:t>
+      </w:r>
+      <w:r>
+        <w:rPr>
+          <w:rFonts w:ascii="Arial" w:hAnsi="Arial" w:cs="Arial"/>
+        </w:rPr>
+        <w:t xml:space="preserve"> debt_management_</w:t>
       </w:r>
       <w:proofErr w:type="gramStart"/>
       <w:r>
         <w:rPr>
           <w:rFonts w:ascii="Arial" w:hAnsi="Arial" w:cs="Arial"/>
         </w:rPr>
+        <w:t>plan</w:t>
+      </w:r>
+      <w:r>
+        <w:rPr>
+          <w:rFonts w:ascii="Arial" w:hAnsi="Arial" w:cs="Arial"/>
+        </w:rPr>
+        <w:t xml:space="preserve"> </w:t>
+      </w:r>
+      <w:r>
+        <w:rPr>
+          <w:rFonts w:ascii="Arial" w:hAnsi="Arial" w:cs="Arial"/>
+        </w:rPr>
+        <w:t>}</w:t>
+      </w:r>
+      <w:proofErr w:type="gramEnd"/>
+      <w:r>
+        <w:rPr>
+          <w:rFonts w:ascii="Arial" w:hAnsi="Arial" w:cs="Arial"/>
+        </w:rPr>
+        <w:t>}</w:t>
+      </w:r>
+    </w:p>
+    <w:p>
+      <w:pPr>
+        <w:rPr>
+          <w:rFonts w:ascii="Arial" w:hAnsi="Arial" w:cs="Arial"/>
+        </w:rPr>
+      </w:pPr>
+    </w:p>
+    <w:p>
+      <w:pPr>
+        <w:rPr>
+          <w:rFonts w:ascii="Arial" w:hAnsi="Arial" w:cs="Arial"/>
+        </w:rPr>
+      </w:pPr>
+      <w:r>
+        <w:rPr>
+          <w:rFonts w:ascii="Arial" w:hAnsi="Arial" w:cs="Arial"/>
+        </w:rPr>
+        <w:t>{% for key in Available_</w:t>
+      </w:r>
+      <w:proofErr w:type="gramStart"/>
+      <w:r>
+        <w:rPr>
+          <w:rFonts w:ascii="Arial" w:hAnsi="Arial" w:cs="Arial"/>
+        </w:rPr>
         <w:t>solutions.keys</w:t>
       </w:r>
-      <w:proofErr w:type="spellEnd"/>
       <w:proofErr w:type="gramEnd"/>
       <w:r>
         <w:rPr>
@@ -348,17 +377,11 @@
         </w:rPr>
         <w:t>() %}</w:t>
       </w:r>
-    </w:p>
-    <w:p>
-      <w:pPr>
-        <w:rPr>
-          <w:rFonts w:ascii="Arial" w:hAnsi="Arial" w:cs="Arial"/>
-        </w:rPr>
-      </w:pPr>
     </w:p>
     <w:tbl>
       <w:tblPr>
         <w:tblStyle w:val="TableGrid"/>
+        <w:tblpPr w:leftFromText="180" w:rightFromText="180" w:vertAnchor="text" w:horzAnchor="margin" w:tblpY="11"/>
         <w:tblW w:w="0" w:type="auto"/>
         <w:tblBorders>
           <w:top w:val="none" w:sz="0" w:space="0" w:color="auto"/>
@@ -396,16 +419,7 @@
                 <w:b/>
                 <w:bCs/>
               </w:rPr>
-              <w:t xml:space="preserve">{{ </w:t>
-            </w:r>
-            <w:proofErr w:type="spellStart"/>
-            <w:r>
-              <w:rPr>
-                <w:rFonts w:ascii="Arial" w:hAnsi="Arial" w:cs="Arial"/>
-                <w:b/>
-                <w:bCs/>
-              </w:rPr>
-              <w:t>Available</w:t>
+              <w:t>{{ Available</w:t>
             </w:r>
             <w:proofErr w:type="gramEnd"/>
             <w:r>
@@ -414,16 +428,7 @@
                 <w:b/>
                 <w:bCs/>
               </w:rPr>
-              <w:t>_solutions</w:t>
-            </w:r>
-            <w:proofErr w:type="spellEnd"/>
-            <w:r>
-              <w:rPr>
-                <w:rFonts w:ascii="Arial" w:hAnsi="Arial" w:cs="Arial"/>
-                <w:b/>
-                <w:bCs/>
-              </w:rPr>
-              <w:t>[key]['title'] }}</w:t>
+              <w:t>_solutions[key]['title'] }}</w:t>
             </w:r>
           </w:p>
         </w:tc>
@@ -433,77 +438,132 @@
       <w:pPr>
         <w:rPr>
           <w:rFonts w:ascii="Arial" w:hAnsi="Arial" w:cs="Arial"/>
-        </w:rPr>
-      </w:pPr>
-    </w:p>
-    <w:p>
-      <w:pPr>
-        <w:rPr>
-          <w:rFonts w:ascii="Arial" w:hAnsi="Arial" w:cs="Arial"/>
-        </w:rPr>
-      </w:pPr>
+          <w:b/>
+          <w:bCs/>
+        </w:rPr>
+      </w:pPr>
+    </w:p>
+    <w:p>
+      <w:pPr>
+        <w:rPr>
+          <w:rFonts w:ascii="Arial" w:hAnsi="Arial" w:cs="Arial"/>
+        </w:rPr>
+      </w:pPr>
+      <w:r>
+        <w:rPr>
+          <w:rFonts w:ascii="Arial" w:hAnsi="Arial" w:cs="Arial"/>
+        </w:rPr>
+        <w:t>{{</w:t>
+      </w:r>
+      <w:r>
+        <w:rPr>
+          <w:rFonts w:ascii="Arial" w:hAnsi="Arial" w:cs="Arial"/>
+        </w:rPr>
+        <w:t>p</w:t>
+      </w:r>
+      <w:r>
+        <w:rPr>
+          <w:rFonts w:ascii="Arial" w:hAnsi="Arial" w:cs="Arial"/>
+        </w:rPr>
+        <w:t xml:space="preserve"> </w:t>
+      </w:r>
+      <w:r>
+        <w:rPr>
+          <w:rFonts w:ascii="Arial" w:hAnsi="Arial" w:cs="Arial"/>
+        </w:rPr>
+        <w:t>Available_solutions[key][</w:t>
+      </w:r>
+      <w:r>
+        <w:rPr>
+          <w:rFonts w:ascii="Arial" w:hAnsi="Arial" w:cs="Arial"/>
+        </w:rPr>
+        <w:t>'details'</w:t>
+      </w:r>
       <w:proofErr w:type="gramStart"/>
       <w:r>
         <w:rPr>
           <w:rFonts w:ascii="Arial" w:hAnsi="Arial" w:cs="Arial"/>
         </w:rPr>
-        <w:t xml:space="preserve">{{ </w:t>
-      </w:r>
-      <w:proofErr w:type="spellStart"/>
-      <w:r>
-        <w:rPr>
-          <w:rFonts w:ascii="Arial" w:hAnsi="Arial" w:cs="Arial"/>
-        </w:rPr>
-        <w:t>Available</w:t>
+        <w:t>]</w:t>
+      </w:r>
+      <w:r>
+        <w:rPr>
+          <w:rFonts w:ascii="Arial" w:hAnsi="Arial" w:cs="Arial"/>
+        </w:rPr>
+        <w:t xml:space="preserve"> </w:t>
+      </w:r>
+      <w:r>
+        <w:rPr>
+          <w:rFonts w:ascii="Arial" w:hAnsi="Arial" w:cs="Arial"/>
+        </w:rPr>
+        <w:t>}</w:t>
       </w:r>
       <w:proofErr w:type="gramEnd"/>
       <w:r>
         <w:rPr>
           <w:rFonts w:ascii="Arial" w:hAnsi="Arial" w:cs="Arial"/>
         </w:rPr>
-        <w:t>_solutions</w:t>
-      </w:r>
-      <w:proofErr w:type="spellEnd"/>
-      <w:r>
-        <w:rPr>
-          <w:rFonts w:ascii="Arial" w:hAnsi="Arial" w:cs="Arial"/>
-        </w:rPr>
-        <w:t>[key][‘details’] }}</w:t>
-      </w:r>
-    </w:p>
-    <w:p>
-      <w:pPr>
-        <w:rPr>
-          <w:rFonts w:ascii="Arial" w:hAnsi="Arial" w:cs="Arial"/>
-        </w:rPr>
-      </w:pPr>
-    </w:p>
-    <w:p>
-      <w:pPr>
-        <w:rPr>
-          <w:rFonts w:ascii="Arial" w:hAnsi="Arial" w:cs="Arial"/>
-        </w:rPr>
-      </w:pPr>
-      <w:r>
-        <w:rPr>
-          <w:rFonts w:ascii="Arial" w:hAnsi="Arial" w:cs="Arial"/>
-        </w:rPr>
-        <w:t xml:space="preserve">{% </w:t>
-      </w:r>
-      <w:proofErr w:type="spellStart"/>
-      <w:r>
-        <w:rPr>
-          <w:rFonts w:ascii="Arial" w:hAnsi="Arial" w:cs="Arial"/>
-        </w:rPr>
-        <w:t>endfor</w:t>
-      </w:r>
-      <w:proofErr w:type="spellEnd"/>
-      <w:r>
-        <w:rPr>
-          <w:rFonts w:ascii="Arial" w:hAnsi="Arial" w:cs="Arial"/>
-        </w:rPr>
-        <w:t xml:space="preserve"> %}</w:t>
-      </w:r>
+        <w:t>}</w:t>
+      </w:r>
+    </w:p>
+    <w:p>
+      <w:pPr>
+        <w:rPr>
+          <w:rFonts w:ascii="Arial" w:hAnsi="Arial" w:cs="Arial"/>
+          <w:b/>
+          <w:bCs/>
+        </w:rPr>
+      </w:pPr>
+    </w:p>
+    <w:p>
+      <w:pPr>
+        <w:rPr>
+          <w:rFonts w:ascii="Arial" w:hAnsi="Arial" w:cs="Arial"/>
+        </w:rPr>
+      </w:pPr>
+      <w:r>
+        <w:rPr>
+          <w:rFonts w:ascii="Arial" w:hAnsi="Arial" w:cs="Arial"/>
+        </w:rPr>
+        <w:t>{% endfor %}</w:t>
+      </w:r>
+    </w:p>
+    <w:p>
+      <w:pPr>
+        <w:rPr>
+          <w:rFonts w:ascii="Arial" w:hAnsi="Arial" w:cs="Arial"/>
+          <w:b/>
+          <w:bCs/>
+        </w:rPr>
+      </w:pPr>
+    </w:p>
+    <w:p>
+      <w:pPr>
+        <w:rPr>
+          <w:rFonts w:ascii="Arial" w:hAnsi="Arial" w:cs="Arial"/>
+        </w:rPr>
+      </w:pPr>
+    </w:p>
+    <w:p>
+      <w:pPr>
+        <w:rPr>
+          <w:rFonts w:ascii="Arial" w:hAnsi="Arial" w:cs="Arial"/>
+        </w:rPr>
+      </w:pPr>
+    </w:p>
+    <w:p>
+      <w:pPr>
+        <w:rPr>
+          <w:rFonts w:ascii="Arial" w:hAnsi="Arial" w:cs="Arial"/>
+        </w:rPr>
+      </w:pPr>
+    </w:p>
+    <w:p>
+      <w:pPr>
+        <w:rPr>
+          <w:rFonts w:ascii="Arial" w:hAnsi="Arial" w:cs="Arial"/>
+        </w:rPr>
+      </w:pPr>
     </w:p>
     <w:sectPr>
       <w:pgSz w:w="12240" w:h="15840"/>

</xml_diff>